<commit_message>
Clean code and add some lines to report
</commit_message>
<xml_diff>
--- a/report3.docx
+++ b/report3.docx
@@ -173,20 +173,7 @@
         <w:rPr>
           <w:lang w:val="en-US"/>
         </w:rPr>
-        <w:t>Then we went even deeper in the preprocessing of our text trying to manage another intrinsic issue of this task which is the Word Bias.</w:t>
-      </w:r>
-    </w:p>
-    <w:p>
-      <w:pPr>
-        <w:rPr>
-          <w:lang w:val="en-US"/>
-        </w:rPr>
-      </w:pPr>
-      <w:r>
-        <w:rPr>
-          <w:lang w:val="en-US"/>
-        </w:rPr>
-        <w:t xml:space="preserve">This problem cannot be fixed but can be at least mitigated by trying to remove the tokens which potentially lead to misunderstandings such as words that occur very frequently in the language. So we applied a "blacklist"  of tokens to be removed from our corpus of tokens which are essentially words coming from the following categories: punctuation, </w:t>
+        <w:t xml:space="preserve">Then we went even deeper in the preprocessing of our text trying to manage another intrinsic issue of this task which is the Word Bias, a phenomenon that affects popular embedding methods such as word2vec and Glove which leads to undesirable word associations ( for instance gender bias). This problem cannot be fixed but can be at least mitigated by trying to remove the tokens which potentially lead to misunderstandings such as words that occur very frequently in the language. So we applied a "blacklist"  of tokens to be removed from our set of tokens which are essentially words coming from the following categories: punctuation, </w:t>
       </w:r>
       <w:proofErr w:type="spellStart"/>
       <w:r>
@@ -200,7 +187,7 @@
         <w:rPr>
           <w:lang w:val="en-US"/>
         </w:rPr>
-        <w:t>, particle, conjunction, pronoun.</w:t>
+        <w:t>, particle, conjunction, pronoun. As we hoped, removing a small part of the training corpus led to an improvement in the overall bias.</w:t>
       </w:r>
     </w:p>
     <w:sectPr>

</xml_diff>